<commit_message>
A3 for portfolio prep
</commit_message>
<xml_diff>
--- a/Portfolio Prep/A3/GD69_SeanL_PortfolioPrep_A3.docx
+++ b/Portfolio Prep/A3/GD69_SeanL_PortfolioPrep_A3.docx
@@ -5,22 +5,53 @@
     <w:p>
       <w:pPr>
         <w:pStyle w:val="Heading1"/>
-      </w:pPr>
-      <w:r>
+        <w:rPr>
+          <w:sz w:val="36"/>
+          <w:szCs w:val="36"/>
+        </w:rPr>
+      </w:pPr>
+      <w:r>
+        <w:rPr>
+          <w:sz w:val="36"/>
+          <w:szCs w:val="36"/>
+        </w:rPr>
         <w:t>Assignment 3: Portfolio</w:t>
       </w:r>
       <w:r>
+        <w:rPr>
+          <w:sz w:val="36"/>
+          <w:szCs w:val="36"/>
+        </w:rPr>
         <w:t xml:space="preserve"> (LinkedIn)</w:t>
       </w:r>
       <w:r>
+        <w:rPr>
+          <w:sz w:val="36"/>
+          <w:szCs w:val="36"/>
+        </w:rPr>
         <w:t xml:space="preserve"> Content Plan</w:t>
       </w:r>
+      <w:r>
+        <w:rPr>
+          <w:sz w:val="36"/>
+          <w:szCs w:val="36"/>
+        </w:rPr>
+        <w:t xml:space="preserve"> for PM work</w:t>
+      </w:r>
     </w:p>
     <w:p>
       <w:pPr>
         <w:pStyle w:val="Heading2"/>
-      </w:pPr>
-      <w:r>
+        <w:rPr>
+          <w:sz w:val="28"/>
+          <w:szCs w:val="28"/>
+        </w:rPr>
+      </w:pPr>
+      <w:r>
+        <w:rPr>
+          <w:sz w:val="28"/>
+          <w:szCs w:val="28"/>
+        </w:rPr>
         <w:t>Final Project</w:t>
       </w:r>
     </w:p>
@@ -31,11 +62,23 @@
           <w:ilvl w:val="0"/>
           <w:numId w:val="1"/>
         </w:numPr>
-      </w:pPr>
-      <w:r>
+        <w:rPr>
+          <w:sz w:val="20"/>
+          <w:szCs w:val="20"/>
+        </w:rPr>
+      </w:pPr>
+      <w:r>
+        <w:rPr>
+          <w:sz w:val="20"/>
+          <w:szCs w:val="20"/>
+        </w:rPr>
         <w:t xml:space="preserve">Final project for VFS GD where I was the PM. I also did </w:t>
       </w:r>
       <w:r>
+        <w:rPr>
+          <w:sz w:val="20"/>
+          <w:szCs w:val="20"/>
+        </w:rPr>
         <w:t>audio implementation and a little bit of VFX graph</w:t>
       </w:r>
     </w:p>
@@ -46,8 +89,16 @@
           <w:ilvl w:val="0"/>
           <w:numId w:val="1"/>
         </w:numPr>
-      </w:pPr>
-      <w:r>
+        <w:rPr>
+          <w:sz w:val="20"/>
+          <w:szCs w:val="20"/>
+        </w:rPr>
+      </w:pPr>
+      <w:r>
+        <w:rPr>
+          <w:sz w:val="20"/>
+          <w:szCs w:val="20"/>
+        </w:rPr>
         <w:t>Things to do</w:t>
       </w:r>
     </w:p>
@@ -58,15 +109,74 @@
           <w:ilvl w:val="1"/>
           <w:numId w:val="1"/>
         </w:numPr>
-      </w:pPr>
-      <w:r>
+        <w:rPr>
+          <w:sz w:val="20"/>
+          <w:szCs w:val="20"/>
+        </w:rPr>
+      </w:pPr>
+      <w:r>
+        <w:rPr>
+          <w:sz w:val="20"/>
+          <w:szCs w:val="20"/>
+        </w:rPr>
         <w:t>Collecting images and video of the game, specifically of aspects of the game that I worked on (</w:t>
       </w:r>
       <w:r>
-        <w:t>Audio Implementation?, VFX graph</w:t>
-      </w:r>
-      <w:r>
+        <w:rPr>
+          <w:sz w:val="20"/>
+          <w:szCs w:val="20"/>
+        </w:rPr>
+        <w:t xml:space="preserve">Audio </w:t>
+      </w:r>
+      <w:proofErr w:type="gramStart"/>
+      <w:r>
+        <w:rPr>
+          <w:sz w:val="20"/>
+          <w:szCs w:val="20"/>
+        </w:rPr>
+        <w:t>Implementation?,</w:t>
+      </w:r>
+      <w:proofErr w:type="gramEnd"/>
+      <w:r>
+        <w:rPr>
+          <w:sz w:val="20"/>
+          <w:szCs w:val="20"/>
+        </w:rPr>
+        <w:t xml:space="preserve"> VFX graph</w:t>
+      </w:r>
+      <w:r>
+        <w:rPr>
+          <w:sz w:val="20"/>
+          <w:szCs w:val="20"/>
+        </w:rPr>
         <w:t>)</w:t>
+      </w:r>
+    </w:p>
+    <w:p>
+      <w:pPr>
+        <w:pStyle w:val="ListParagraph"/>
+        <w:numPr>
+          <w:ilvl w:val="2"/>
+          <w:numId w:val="1"/>
+        </w:numPr>
+        <w:rPr>
+          <w:sz w:val="20"/>
+          <w:szCs w:val="20"/>
+        </w:rPr>
+      </w:pPr>
+      <w:r>
+        <w:rPr>
+          <w:sz w:val="20"/>
+          <w:szCs w:val="20"/>
+        </w:rPr>
+        <w:t>Find images from earlier in development to compare and contrast to final</w:t>
+      </w:r>
+      <w:r>
+        <w:rPr>
+          <w:sz w:val="20"/>
+          <w:szCs w:val="20"/>
+        </w:rPr>
+        <w:t xml:space="preserve"> build and show the progress made</w:t>
       </w:r>
     </w:p>
     <w:p>
@@ -76,17 +186,37 @@
           <w:ilvl w:val="1"/>
           <w:numId w:val="1"/>
         </w:numPr>
-      </w:pPr>
-      <w:r>
+        <w:rPr>
+          <w:sz w:val="20"/>
+          <w:szCs w:val="20"/>
+        </w:rPr>
+      </w:pPr>
+      <w:r>
+        <w:rPr>
+          <w:sz w:val="20"/>
+          <w:szCs w:val="20"/>
+        </w:rPr>
         <w:t>Writing up a description of what I did as PM (</w:t>
       </w:r>
       <w:r>
+        <w:rPr>
+          <w:sz w:val="20"/>
+          <w:szCs w:val="20"/>
+        </w:rPr>
         <w:t xml:space="preserve">maintaining documentation, task list, </w:t>
       </w:r>
       <w:r>
+        <w:rPr>
+          <w:sz w:val="20"/>
+          <w:szCs w:val="20"/>
+        </w:rPr>
         <w:t>etc.</w:t>
       </w:r>
       <w:r>
+        <w:rPr>
+          <w:sz w:val="20"/>
+          <w:szCs w:val="20"/>
+        </w:rPr>
         <w:t>)</w:t>
       </w:r>
     </w:p>
@@ -97,8 +227,16 @@
           <w:ilvl w:val="1"/>
           <w:numId w:val="1"/>
         </w:numPr>
-      </w:pPr>
-      <w:r>
+        <w:rPr>
+          <w:sz w:val="20"/>
+          <w:szCs w:val="20"/>
+        </w:rPr>
+      </w:pPr>
+      <w:r>
+        <w:rPr>
+          <w:sz w:val="20"/>
+          <w:szCs w:val="20"/>
+        </w:rPr>
         <w:t>Include images of the game</w:t>
       </w:r>
     </w:p>
@@ -109,25 +247,53 @@
           <w:ilvl w:val="0"/>
           <w:numId w:val="1"/>
         </w:numPr>
-      </w:pPr>
-      <w:r>
+        <w:rPr>
+          <w:sz w:val="20"/>
+          <w:szCs w:val="20"/>
+        </w:rPr>
+      </w:pPr>
+      <w:r>
+        <w:rPr>
+          <w:sz w:val="20"/>
+          <w:szCs w:val="20"/>
+        </w:rPr>
         <w:t>Most of this work can be collected as final project is worked on, with probably the bulk of it done after P&amp;P</w:t>
       </w:r>
       <w:r>
+        <w:rPr>
+          <w:sz w:val="20"/>
+          <w:szCs w:val="20"/>
+        </w:rPr>
         <w:t>. Posts on LinkedIn about the project and its status</w:t>
       </w:r>
       <w:r>
+        <w:rPr>
+          <w:sz w:val="20"/>
+          <w:szCs w:val="20"/>
+        </w:rPr>
         <w:t xml:space="preserve"> I would like to do after every milestone or every other milestone up to final (most likely for Alpha and Final/P&amp;P)</w:t>
       </w:r>
     </w:p>
     <w:p>
       <w:pPr>
         <w:pStyle w:val="Heading2"/>
-      </w:pPr>
-      <w:r>
+        <w:rPr>
+          <w:sz w:val="28"/>
+          <w:szCs w:val="28"/>
+        </w:rPr>
+      </w:pPr>
+      <w:r>
+        <w:rPr>
+          <w:sz w:val="28"/>
+          <w:szCs w:val="28"/>
+        </w:rPr>
         <w:t xml:space="preserve">VFS </w:t>
       </w:r>
       <w:r>
+        <w:rPr>
+          <w:sz w:val="28"/>
+          <w:szCs w:val="28"/>
+        </w:rPr>
         <w:t>Game Jam?</w:t>
       </w:r>
     </w:p>
@@ -138,9 +304,33 @@
           <w:ilvl w:val="0"/>
           <w:numId w:val="1"/>
         </w:numPr>
-      </w:pPr>
-      <w:r>
-        <w:t>A 48 hour game jam done organized by Steven consisting of VFS GD/PG students. I was the “PM” for the jam since we had a team of 8 people</w:t>
+        <w:rPr>
+          <w:sz w:val="20"/>
+          <w:szCs w:val="20"/>
+        </w:rPr>
+      </w:pPr>
+      <w:r>
+        <w:rPr>
+          <w:sz w:val="20"/>
+          <w:szCs w:val="20"/>
+        </w:rPr>
+        <w:t xml:space="preserve">A </w:t>
+      </w:r>
+      <w:proofErr w:type="gramStart"/>
+      <w:r>
+        <w:rPr>
+          <w:sz w:val="20"/>
+          <w:szCs w:val="20"/>
+        </w:rPr>
+        <w:t>48 hour</w:t>
+      </w:r>
+      <w:proofErr w:type="gramEnd"/>
+      <w:r>
+        <w:rPr>
+          <w:sz w:val="20"/>
+          <w:szCs w:val="20"/>
+        </w:rPr>
+        <w:t xml:space="preserve"> game jam done organized by Steven consisting of VFS GD/PG students. I was the “PM” for the jam since we had a team of 8 people</w:t>
       </w:r>
     </w:p>
     <w:p>
@@ -150,8 +340,16 @@
           <w:ilvl w:val="0"/>
           <w:numId w:val="1"/>
         </w:numPr>
-      </w:pPr>
-      <w:r>
+        <w:rPr>
+          <w:sz w:val="20"/>
+          <w:szCs w:val="20"/>
+        </w:rPr>
+      </w:pPr>
+      <w:r>
+        <w:rPr>
+          <w:sz w:val="20"/>
+          <w:szCs w:val="20"/>
+        </w:rPr>
         <w:t>Things to do</w:t>
       </w:r>
     </w:p>
@@ -162,8 +360,16 @@
           <w:ilvl w:val="1"/>
           <w:numId w:val="1"/>
         </w:numPr>
-      </w:pPr>
-      <w:r>
+        <w:rPr>
+          <w:sz w:val="20"/>
+          <w:szCs w:val="20"/>
+        </w:rPr>
+      </w:pPr>
+      <w:r>
+        <w:rPr>
+          <w:sz w:val="20"/>
+          <w:szCs w:val="20"/>
+        </w:rPr>
         <w:t>Collecting images and video of the game, specifically of aspects of the game that I worked on (UI)</w:t>
       </w:r>
     </w:p>
@@ -174,8 +380,16 @@
           <w:ilvl w:val="1"/>
           <w:numId w:val="1"/>
         </w:numPr>
-      </w:pPr>
-      <w:r>
+        <w:rPr>
+          <w:sz w:val="20"/>
+          <w:szCs w:val="20"/>
+        </w:rPr>
+      </w:pPr>
+      <w:r>
+        <w:rPr>
+          <w:sz w:val="20"/>
+          <w:szCs w:val="20"/>
+        </w:rPr>
         <w:t>Writing up a description of what I did as PM (thinking on toes, resolving design disputes, coordinating the tasks that everyone was doing, etc.)</w:t>
       </w:r>
     </w:p>
@@ -186,21 +400,63 @@
           <w:ilvl w:val="0"/>
           <w:numId w:val="1"/>
         </w:numPr>
-      </w:pPr>
-      <w:r>
-        <w:t>Probably 2 hours? I can find the pictures easy, its just writing down everything I did that will be the more difficult part</w:t>
+        <w:rPr>
+          <w:sz w:val="20"/>
+          <w:szCs w:val="20"/>
+        </w:rPr>
+      </w:pPr>
+      <w:r>
+        <w:rPr>
+          <w:sz w:val="20"/>
+          <w:szCs w:val="20"/>
+        </w:rPr>
+        <w:t xml:space="preserve">Probably 2 hours? I can find the pictures easy, </w:t>
+      </w:r>
+      <w:proofErr w:type="spellStart"/>
+      <w:r>
+        <w:rPr>
+          <w:sz w:val="20"/>
+          <w:szCs w:val="20"/>
+        </w:rPr>
+        <w:t>its</w:t>
+      </w:r>
+      <w:proofErr w:type="spellEnd"/>
+      <w:r>
+        <w:rPr>
+          <w:sz w:val="20"/>
+          <w:szCs w:val="20"/>
+        </w:rPr>
+        <w:t xml:space="preserve"> just writing down everything I did that will be the more difficult part</w:t>
       </w:r>
     </w:p>
     <w:p>
       <w:pPr>
         <w:pStyle w:val="Heading2"/>
-      </w:pPr>
-      <w:r>
+        <w:rPr>
+          <w:sz w:val="28"/>
+          <w:szCs w:val="28"/>
+        </w:rPr>
+      </w:pPr>
+      <w:r>
+        <w:rPr>
+          <w:sz w:val="28"/>
+          <w:szCs w:val="28"/>
+        </w:rPr>
         <w:t>Apex Legends Unreal 5</w:t>
       </w:r>
     </w:p>
     <w:p>
-      <w:r>
+      <w:pPr>
+        <w:rPr>
+          <w:sz w:val="20"/>
+          <w:szCs w:val="20"/>
+        </w:rPr>
+      </w:pPr>
+      <w:r>
+        <w:rPr>
+          <w:sz w:val="20"/>
+          <w:szCs w:val="20"/>
+        </w:rPr>
         <w:t>This doesn’t really fit as a PM thing, but I would like to demonstrate my skills in UE5 in some capacity</w:t>
       </w:r>
     </w:p>
@@ -211,11 +467,23 @@
           <w:ilvl w:val="0"/>
           <w:numId w:val="2"/>
         </w:numPr>
-      </w:pPr>
-      <w:r>
+        <w:rPr>
+          <w:sz w:val="20"/>
+          <w:szCs w:val="20"/>
+        </w:rPr>
+      </w:pPr>
+      <w:r>
+        <w:rPr>
+          <w:sz w:val="20"/>
+          <w:szCs w:val="20"/>
+        </w:rPr>
         <w:t xml:space="preserve">Personal project where I want to recreate </w:t>
       </w:r>
       <w:r>
+        <w:rPr>
+          <w:sz w:val="20"/>
+          <w:szCs w:val="20"/>
+        </w:rPr>
         <w:t>character abilities from Apex Legends using Visual Scripting in Unreal Engine 5</w:t>
       </w:r>
     </w:p>
@@ -226,8 +494,16 @@
           <w:ilvl w:val="0"/>
           <w:numId w:val="2"/>
         </w:numPr>
-      </w:pPr>
-      <w:r>
+        <w:rPr>
+          <w:sz w:val="20"/>
+          <w:szCs w:val="20"/>
+        </w:rPr>
+      </w:pPr>
+      <w:r>
+        <w:rPr>
+          <w:sz w:val="20"/>
+          <w:szCs w:val="20"/>
+        </w:rPr>
         <w:t>Things to do</w:t>
       </w:r>
     </w:p>
@@ -238,9 +514,26 @@
           <w:ilvl w:val="1"/>
           <w:numId w:val="2"/>
         </w:numPr>
-      </w:pPr>
-      <w:r>
-        <w:t>Actually put work into it</w:t>
+        <w:rPr>
+          <w:sz w:val="20"/>
+          <w:szCs w:val="20"/>
+        </w:rPr>
+      </w:pPr>
+      <w:proofErr w:type="gramStart"/>
+      <w:r>
+        <w:rPr>
+          <w:sz w:val="20"/>
+          <w:szCs w:val="20"/>
+        </w:rPr>
+        <w:t>Actually</w:t>
+      </w:r>
+      <w:proofErr w:type="gramEnd"/>
+      <w:r>
+        <w:rPr>
+          <w:sz w:val="20"/>
+          <w:szCs w:val="20"/>
+        </w:rPr>
+        <w:t xml:space="preserve"> put work into it</w:t>
       </w:r>
     </w:p>
     <w:p>
@@ -250,8 +543,16 @@
           <w:ilvl w:val="1"/>
           <w:numId w:val="2"/>
         </w:numPr>
-      </w:pPr>
-      <w:r>
+        <w:rPr>
+          <w:sz w:val="20"/>
+          <w:szCs w:val="20"/>
+        </w:rPr>
+      </w:pPr>
+      <w:r>
+        <w:rPr>
+          <w:sz w:val="20"/>
+          <w:szCs w:val="20"/>
+        </w:rPr>
         <w:t xml:space="preserve">Collecting images and video of each ability </w:t>
       </w:r>
     </w:p>
@@ -262,12 +563,17 @@
           <w:ilvl w:val="1"/>
           <w:numId w:val="2"/>
         </w:numPr>
-      </w:pPr>
-      <w:r>
-        <w:t>Writing up a description o</w:t>
-      </w:r>
-      <w:r>
-        <w:t xml:space="preserve">f my thought process and how I went about </w:t>
+        <w:rPr>
+          <w:sz w:val="20"/>
+          <w:szCs w:val="20"/>
+        </w:rPr>
+      </w:pPr>
+      <w:r>
+        <w:rPr>
+          <w:sz w:val="20"/>
+          <w:szCs w:val="20"/>
+        </w:rPr>
+        <w:t xml:space="preserve">Writing up a description of my thought process and how I went about </w:t>
       </w:r>
     </w:p>
     <w:p>
@@ -277,17 +583,37 @@
           <w:ilvl w:val="1"/>
           <w:numId w:val="2"/>
         </w:numPr>
-      </w:pPr>
-      <w:r>
+        <w:rPr>
+          <w:sz w:val="20"/>
+          <w:szCs w:val="20"/>
+        </w:rPr>
+      </w:pPr>
+      <w:r>
+        <w:rPr>
+          <w:sz w:val="20"/>
+          <w:szCs w:val="20"/>
+        </w:rPr>
         <w:t xml:space="preserve">Make posts </w:t>
       </w:r>
       <w:r>
+        <w:rPr>
+          <w:sz w:val="20"/>
+          <w:szCs w:val="20"/>
+        </w:rPr>
         <w:t>containing</w:t>
       </w:r>
       <w:r>
+        <w:rPr>
+          <w:sz w:val="20"/>
+          <w:szCs w:val="20"/>
+        </w:rPr>
         <w:t xml:space="preserve"> the writeup and thought process</w:t>
       </w:r>
       <w:r>
+        <w:rPr>
+          <w:sz w:val="20"/>
+          <w:szCs w:val="20"/>
+        </w:rPr>
         <w:t xml:space="preserve"> </w:t>
       </w:r>
     </w:p>
@@ -298,11 +624,23 @@
           <w:ilvl w:val="0"/>
           <w:numId w:val="2"/>
         </w:numPr>
-      </w:pPr>
-      <w:r>
+        <w:rPr>
+          <w:sz w:val="20"/>
+          <w:szCs w:val="20"/>
+        </w:rPr>
+      </w:pPr>
+      <w:r>
+        <w:rPr>
+          <w:sz w:val="20"/>
+          <w:szCs w:val="20"/>
+        </w:rPr>
         <w:t>So far, I’ve only done one character ability, but this will just be a work in progress whenever I have free time to work on it</w:t>
       </w:r>
       <w:r>
+        <w:rPr>
+          <w:sz w:val="20"/>
+          <w:szCs w:val="20"/>
+        </w:rPr>
         <w:t>. After P&amp;P I would like to spend more time tinkering with it</w:t>
       </w:r>
     </w:p>
@@ -426,7 +764,7 @@
         <w:ind w:left="1440" w:hanging="360"/>
       </w:pPr>
     </w:lvl>
-    <w:lvl w:ilvl="2" w:tplc="0409001B" w:tentative="1">
+    <w:lvl w:ilvl="2" w:tplc="0409001B">
       <w:start w:val="1"/>
       <w:numFmt w:val="lowerRoman"/>
       <w:lvlText w:val="%3."/>

</xml_diff>